<commit_message>
rm temporary files of Lab*
</commit_message>
<xml_diff>
--- a/Lab/封面.docx
+++ b/Lab/封面.docx
@@ -105,46 +105,21 @@
           <w:rFonts w:ascii="DFKai-SB" w:eastAsia="DFKai-SB" w:hAnsi="DFKai-SB" w:cs="DFKaiShu-SB-Estd-BF" w:hint="eastAsia"/>
           <w:b/>
           <w:bCs/>
-          <w:sz w:val="56"/>
-          <w:szCs w:val="56"/>
-        </w:rPr>
-        <w:t>畢業專題文件</w:t>
-      </w:r>
-    </w:p>
-    <w:p>
-      <w:pPr>
-        <w:pStyle w:val="HTML"/>
-        <w:shd w:val="clear" w:color="auto" w:fill="FFFFFF"/>
-        <w:spacing w:line="480" w:lineRule="auto"/>
-        <w:jc w:val="center"/>
-        <w:rPr>
-          <w:rFonts w:ascii="DFKai-SB" w:eastAsia="DFKai-SB" w:hAnsi="DFKai-SB" w:cs="DFKaiShu-SB-Estd-BF"/>
-          <w:b/>
-          <w:bCs/>
-          <w:sz w:val="60"/>
-          <w:szCs w:val="60"/>
-        </w:rPr>
-      </w:pPr>
-      <w:r>
-        <w:rPr>
-          <w:rFonts w:ascii="DFKai-SB" w:eastAsia="DFKai-SB" w:hAnsi="DFKai-SB" w:cs="DFKaiShu-SB-Estd-BF" w:hint="eastAsia"/>
-          <w:b/>
-          <w:bCs/>
           <w:noProof/>
           <w:sz w:val="56"/>
           <w:szCs w:val="56"/>
         </w:rPr>
         <w:drawing>
-          <wp:anchor distT="0" distB="0" distL="114300" distR="114300" simplePos="0" relativeHeight="251659264" behindDoc="0" locked="0" layoutInCell="1" allowOverlap="1" wp14:anchorId="770B1A60" wp14:editId="51D0351F">
+          <wp:anchor distT="0" distB="0" distL="114300" distR="114300" simplePos="0" relativeHeight="251659264" behindDoc="0" locked="0" layoutInCell="1" allowOverlap="1" wp14:anchorId="770B1A60" wp14:editId="19914D20">
             <wp:simplePos x="0" y="0"/>
             <wp:positionH relativeFrom="margin">
               <wp:align>center</wp:align>
             </wp:positionH>
             <wp:positionV relativeFrom="paragraph">
-              <wp:posOffset>10160</wp:posOffset>
+              <wp:posOffset>715556</wp:posOffset>
             </wp:positionV>
-            <wp:extent cx="2669725" cy="2391374"/>
-            <wp:effectExtent l="0" t="0" r="0" b="9525"/>
+            <wp:extent cx="2402589" cy="2152090"/>
+            <wp:effectExtent l="0" t="0" r="0" b="635"/>
             <wp:wrapNone/>
             <wp:docPr id="136" name="圖片 136"/>
             <wp:cNvGraphicFramePr>
@@ -172,7 +147,7 @@
                   <pic:spPr>
                     <a:xfrm>
                       <a:off x="0" y="0"/>
-                      <a:ext cx="2669725" cy="2391374"/>
+                      <a:ext cx="2402589" cy="2152090"/>
                     </a:xfrm>
                     <a:prstGeom prst="rect">
                       <a:avLst/>
@@ -190,6 +165,16 @@
           </wp:anchor>
         </w:drawing>
       </w:r>
+      <w:r>
+        <w:rPr>
+          <w:rFonts w:ascii="DFKai-SB" w:eastAsia="DFKai-SB" w:hAnsi="DFKai-SB" w:cs="DFKaiShu-SB-Estd-BF" w:hint="eastAsia"/>
+          <w:b/>
+          <w:bCs/>
+          <w:sz w:val="56"/>
+          <w:szCs w:val="56"/>
+        </w:rPr>
+        <w:t>畢業專題文件</w:t>
+      </w:r>
     </w:p>
     <w:p>
       <w:pPr>
@@ -201,8 +186,8 @@
           <w:rFonts w:ascii="DFKai-SB" w:eastAsia="DFKai-SB" w:hAnsi="DFKai-SB" w:cs="DFKaiShu-SB-Estd-BF"/>
           <w:b/>
           <w:bCs/>
-          <w:sz w:val="36"/>
-          <w:szCs w:val="36"/>
+          <w:sz w:val="60"/>
+          <w:szCs w:val="60"/>
         </w:rPr>
       </w:pPr>
     </w:p>
@@ -228,11 +213,8 @@
           <w:tab w:val="clear" w:pos="14656"/>
         </w:tabs>
         <w:spacing w:line="480" w:lineRule="auto"/>
-        <w:jc w:val="center"/>
-        <w:rPr>
-          <w:rFonts w:ascii="DFKai-SB" w:eastAsia="DFKai-SB" w:hAnsi="DFKai-SB" w:cs="DFKaiShu-SB-Estd-BF"/>
-          <w:b/>
-          <w:bCs/>
+        <w:rPr>
+          <w:rFonts w:ascii="DFKai-SB" w:eastAsia="DFKai-SB" w:hAnsi="DFKai-SB" w:cs="DFKaiShu-SB-Estd-BF"/>
           <w:sz w:val="36"/>
           <w:szCs w:val="36"/>
         </w:rPr>
@@ -259,13 +241,106 @@
           <w:tab w:val="clear" w:pos="13740"/>
           <w:tab w:val="clear" w:pos="14656"/>
         </w:tabs>
-        <w:spacing w:line="480" w:lineRule="auto"/>
-        <w:rPr>
-          <w:rFonts w:ascii="DFKai-SB" w:eastAsia="DFKai-SB" w:hAnsi="DFKai-SB" w:cs="DFKaiShu-SB-Estd-BF"/>
+        <w:spacing w:line="276" w:lineRule="auto"/>
+        <w:jc w:val="center"/>
+        <w:rPr>
+          <w:rFonts w:ascii="DFKai-SB" w:eastAsia="DFKai-SB" w:hAnsi="DFKai-SB" w:cs="DFKaiShu-SB-Estd-BF"/>
+          <w:color w:val="000000"/>
           <w:sz w:val="36"/>
           <w:szCs w:val="36"/>
         </w:rPr>
       </w:pPr>
+      <w:r>
+        <w:rPr>
+          <w:rFonts w:ascii="DFKai-SB" w:eastAsia="DFKai-SB" w:hAnsi="DFKai-SB" w:cs="DFKaiShu-SB-Estd-BF" w:hint="eastAsia"/>
+          <w:b/>
+          <w:bCs/>
+          <w:sz w:val="36"/>
+          <w:szCs w:val="36"/>
+        </w:rPr>
+        <w:t>E</w:t>
+      </w:r>
+      <w:r>
+        <w:rPr>
+          <w:rFonts w:ascii="DFKai-SB" w:eastAsia="DFKai-SB" w:hAnsi="DFKai-SB" w:cs="DFKaiShu-SB-Estd-BF"/>
+          <w:b/>
+          <w:bCs/>
+          <w:sz w:val="36"/>
+          <w:szCs w:val="36"/>
+        </w:rPr>
+        <w:t>DM-</w:t>
+      </w:r>
+      <w:proofErr w:type="spellStart"/>
+      <w:r>
+        <w:rPr>
+          <w:rFonts w:ascii="DFKai-SB" w:eastAsia="DFKai-SB" w:hAnsi="DFKai-SB" w:cs="DFKaiShu-SB-Estd-BF"/>
+          <w:b/>
+          <w:bCs/>
+          <w:sz w:val="36"/>
+          <w:szCs w:val="36"/>
+        </w:rPr>
+        <w:t>RoBERTa</w:t>
+      </w:r>
+      <w:proofErr w:type="spellEnd"/>
+      <w:r>
+        <w:rPr>
+          <w:rFonts w:ascii="DFKai-SB" w:eastAsia="DFKai-SB" w:hAnsi="DFKai-SB" w:cs="DFKaiShu-SB-Estd-BF"/>
+          <w:b/>
+          <w:bCs/>
+          <w:sz w:val="36"/>
+          <w:szCs w:val="36"/>
+        </w:rPr>
+        <w:t xml:space="preserve">: Enhance the Dependency Mechanism of </w:t>
+      </w:r>
+      <w:proofErr w:type="spellStart"/>
+      <w:r>
+        <w:rPr>
+          <w:rFonts w:ascii="DFKai-SB" w:eastAsia="DFKai-SB" w:hAnsi="DFKai-SB" w:cs="DFKaiShu-SB-Estd-BF"/>
+          <w:b/>
+          <w:bCs/>
+          <w:sz w:val="36"/>
+          <w:szCs w:val="36"/>
+        </w:rPr>
+        <w:t>RoBERTa</w:t>
+      </w:r>
+      <w:proofErr w:type="spellEnd"/>
+      <w:r>
+        <w:rPr>
+          <w:rFonts w:ascii="DFKai-SB" w:eastAsia="DFKai-SB" w:hAnsi="DFKai-SB" w:cs="DFKaiShu-SB-Estd-BF"/>
+          <w:b/>
+          <w:bCs/>
+          <w:sz w:val="36"/>
+          <w:szCs w:val="36"/>
+        </w:rPr>
+        <w:br/>
+      </w:r>
+      <w:r>
+        <w:rPr>
+          <w:rFonts w:ascii="DFKai-SB" w:eastAsia="DFKai-SB" w:hAnsi="DFKai-SB" w:cs="DFKaiShu-SB-Estd-BF" w:hint="eastAsia"/>
+          <w:color w:val="000000"/>
+          <w:sz w:val="36"/>
+          <w:szCs w:val="36"/>
+        </w:rPr>
+        <w:t xml:space="preserve"> </w:t>
+      </w:r>
+      <w:r>
+        <w:rPr>
+          <w:rFonts w:ascii="DFKai-SB" w:eastAsia="DFKai-SB" w:hAnsi="DFKai-SB" w:cs="DFKaiShu-SB-Estd-BF"/>
+          <w:color w:val="000000"/>
+          <w:sz w:val="36"/>
+          <w:szCs w:val="36"/>
+        </w:rPr>
+        <w:t xml:space="preserve">                  </w:t>
+      </w:r>
+      <w:r>
+        <w:rPr>
+          <w:rFonts w:ascii="DFKai-SB" w:eastAsia="DFKai-SB" w:hAnsi="DFKai-SB" w:cs="DFKaiShu-SB-Estd-BF"/>
+          <w:color w:val="000000"/>
+          <w:sz w:val="36"/>
+          <w:szCs w:val="36"/>
+        </w:rPr>
+        <w:t xml:space="preserve"> </w:t>
+      </w:r>
     </w:p>
     <w:p>
       <w:pPr>
@@ -288,7 +363,7 @@
           <w:tab w:val="clear" w:pos="13740"/>
           <w:tab w:val="clear" w:pos="14656"/>
         </w:tabs>
-        <w:spacing w:line="480" w:lineRule="auto"/>
+        <w:spacing w:line="276" w:lineRule="auto"/>
         <w:jc w:val="center"/>
         <w:rPr>
           <w:rFonts w:ascii="DFKai-SB" w:eastAsia="DFKai-SB" w:hAnsi="DFKai-SB" w:cs="DFKaiShu-SB-Estd-BF"/>
@@ -300,56 +375,6 @@
       <w:r>
         <w:rPr>
           <w:rFonts w:ascii="DFKai-SB" w:eastAsia="DFKai-SB" w:hAnsi="DFKai-SB" w:cs="DFKaiShu-SB-Estd-BF" w:hint="eastAsia"/>
-          <w:b/>
-          <w:bCs/>
-          <w:sz w:val="36"/>
-          <w:szCs w:val="36"/>
-        </w:rPr>
-        <w:t>以結合</w:t>
-      </w:r>
-      <w:r>
-        <w:rPr>
-          <w:rFonts w:ascii="DFKai-SB" w:eastAsia="DFKai-SB" w:hAnsi="DFKai-SB" w:cs="DFKaiShu-SB-Estd-BF"/>
-          <w:b/>
-          <w:bCs/>
-          <w:sz w:val="36"/>
-          <w:szCs w:val="36"/>
-        </w:rPr>
-        <w:t>Transformer</w:t>
-      </w:r>
-      <w:r>
-        <w:rPr>
-          <w:rFonts w:ascii="DFKai-SB" w:eastAsia="DFKai-SB" w:hAnsi="DFKai-SB" w:cs="DFKaiShu-SB-Estd-BF" w:hint="eastAsia"/>
-          <w:b/>
-          <w:bCs/>
-          <w:sz w:val="36"/>
-          <w:szCs w:val="36"/>
-        </w:rPr>
-        <w:t>的遞歸神經網路進行自然語言</w:t>
-      </w:r>
-      <w:r>
-        <w:rPr>
-          <w:rFonts w:ascii="DFKai-SB" w:eastAsia="DFKai-SB" w:hAnsi="DFKai-SB" w:cs="DFKaiShu-SB-Estd-BF"/>
-          <w:b/>
-          <w:bCs/>
-          <w:sz w:val="36"/>
-          <w:szCs w:val="36"/>
-        </w:rPr>
-        <w:br/>
-      </w:r>
-      <w:r>
-        <w:rPr>
-          <w:rFonts w:ascii="DFKai-SB" w:eastAsia="DFKai-SB" w:hAnsi="DFKai-SB" w:cs="DFKaiShu-SB-Estd-BF" w:hint="eastAsia"/>
-          <w:b/>
-          <w:bCs/>
-          <w:sz w:val="36"/>
-          <w:szCs w:val="36"/>
-        </w:rPr>
-        <w:t>多維度情感分析</w:t>
-      </w:r>
-      <w:r>
-        <w:rPr>
-          <w:rFonts w:ascii="DFKai-SB" w:eastAsia="DFKai-SB" w:hAnsi="DFKai-SB" w:cs="DFKaiShu-SB-Estd-BF" w:hint="eastAsia"/>
           <w:color w:val="000000"/>
           <w:sz w:val="36"/>
           <w:szCs w:val="36"/>
@@ -363,13 +388,11 @@
           <w:sz w:val="36"/>
           <w:szCs w:val="36"/>
         </w:rPr>
-        <w:br/>
-      </w:r>
-      <w:r>
-        <w:rPr>
-          <w:rFonts w:ascii="DFKai-SB" w:eastAsia="DFKai-SB" w:hAnsi="DFKai-SB" w:cs="DFKaiShu-SB-Estd-BF" w:hint="eastAsia"/>
-          <w:b/>
-          <w:bCs/>
+        <w:t xml:space="preserve">                   </w:t>
+      </w:r>
+      <w:r>
+        <w:rPr>
+          <w:rFonts w:ascii="DFKai-SB" w:eastAsia="DFKai-SB" w:hAnsi="DFKai-SB" w:cs="DFKaiShu-SB-Estd-BF" w:hint="eastAsia"/>
           <w:color w:val="000000"/>
           <w:sz w:val="36"/>
           <w:szCs w:val="36"/>
@@ -384,15 +407,6 @@
           <w:szCs w:val="36"/>
         </w:rPr>
         <w:t xml:space="preserve"> </w:t>
-      </w:r>
-      <w:r>
-        <w:rPr>
-          <w:rFonts w:ascii="DFKai-SB" w:eastAsia="DFKai-SB" w:hAnsi="DFKai-SB" w:cs="DFKaiShu-SB-Estd-BF"/>
-          <w:color w:val="000000"/>
-          <w:sz w:val="36"/>
-          <w:szCs w:val="36"/>
-        </w:rPr>
-        <w:br/>
       </w:r>
       <w:r>
         <w:rPr>
@@ -482,7 +496,7 @@
         <w:ind w:right="720"/>
         <w:jc w:val="right"/>
         <w:rPr>
-          <w:rFonts w:ascii="DFKai-SB" w:eastAsia="DFKai-SB" w:hAnsi="DFKai-SB" w:cs="DFKaiShu-SB-Estd-BF" w:hint="eastAsia"/>
+          <w:rFonts w:ascii="DFKai-SB" w:eastAsia="DFKai-SB" w:hAnsi="DFKai-SB" w:cs="DFKaiShu-SB-Estd-BF"/>
           <w:color w:val="000000"/>
           <w:sz w:val="36"/>
           <w:szCs w:val="36"/>
@@ -506,7 +520,7 @@
         <w:ind w:right="1620"/>
         <w:jc w:val="right"/>
         <w:rPr>
-          <w:rFonts w:ascii="DFKai-SB" w:eastAsia="DFKai-SB" w:hAnsi="DFKai-SB" w:cs="DFKaiShu-SB-Estd-BF" w:hint="eastAsia"/>
+          <w:rFonts w:ascii="DFKai-SB" w:eastAsia="DFKai-SB" w:hAnsi="DFKai-SB" w:cs="DFKaiShu-SB-Estd-BF"/>
           <w:color w:val="000000"/>
           <w:sz w:val="36"/>
           <w:szCs w:val="36"/>
@@ -693,6 +707,7 @@
     <w:lsdException w:name="HTML Sample" w:semiHidden="1" w:unhideWhenUsed="1"/>
     <w:lsdException w:name="HTML Typewriter" w:semiHidden="1" w:unhideWhenUsed="1"/>
     <w:lsdException w:name="HTML Variable" w:semiHidden="1" w:unhideWhenUsed="1"/>
+    <w:lsdException w:name="Normal Table" w:semiHidden="1" w:unhideWhenUsed="1"/>
     <w:lsdException w:name="annotation subject" w:semiHidden="1" w:unhideWhenUsed="1"/>
     <w:lsdException w:name="No List" w:semiHidden="1" w:unhideWhenUsed="1"/>
     <w:lsdException w:name="Outline List 1" w:semiHidden="1" w:unhideWhenUsed="1"/>
@@ -739,8 +754,10 @@
     <w:lsdException w:name="Table Subtle 2" w:semiHidden="1" w:unhideWhenUsed="1"/>
     <w:lsdException w:name="Table Web 1" w:semiHidden="1" w:unhideWhenUsed="1"/>
     <w:lsdException w:name="Table Web 2" w:semiHidden="1" w:unhideWhenUsed="1"/>
+    <w:lsdException w:name="Table Web 3" w:semiHidden="1" w:unhideWhenUsed="1"/>
     <w:lsdException w:name="Balloon Text" w:semiHidden="1" w:unhideWhenUsed="1"/>
     <w:lsdException w:name="Table Grid" w:uiPriority="39"/>
+    <w:lsdException w:name="Table Theme" w:semiHidden="1" w:unhideWhenUsed="1"/>
     <w:lsdException w:name="Placeholder Text" w:semiHidden="1"/>
     <w:lsdException w:name="No Spacing" w:uiPriority="1" w:qFormat="1"/>
     <w:lsdException w:name="Light Shading" w:uiPriority="60"/>

</xml_diff>